<commit_message>
El resto de cosas por hacer
Está todo, eliminar la raíz, obtener la raíz, conocer si el montón está vacío, vaciar el montón, conocer el número de elementos, conocer la capacidad del montón, cliente de plantilla de clase, montículo mínimo o máximo, etc.

Incluso ajuste un poco el método para empujar hacia abajo y que tenga captura segura para que no haga el cambio si es que se llega a un nodo sin hijos.

Lo que la depravación de sueño le hace a un mf
</commit_message>
<xml_diff>
--- a/Bitacora.docx
+++ b/Bitacora.docx
@@ -1,6 +1,6 @@
 
 <file path=word/document.xml><?xml version="1.0" encoding="utf-8"?>
-<w:document xmlns:wpc="http://schemas.microsoft.com/office/word/2010/wordprocessingCanvas" xmlns:cx="http://schemas.microsoft.com/office/drawing/2014/chartex" xmlns:cx1="http://schemas.microsoft.com/office/drawing/2015/9/8/chartex" xmlns:cx2="http://schemas.microsoft.com/office/drawing/2015/10/21/chartex" xmlns:cx3="http://schemas.microsoft.com/office/drawing/2016/5/9/chartex" xmlns:cx4="http://schemas.microsoft.com/office/drawing/2016/5/10/chartex" xmlns:cx5="http://schemas.microsoft.com/office/drawing/2016/5/11/chartex" xmlns:cx6="http://schemas.microsoft.com/office/drawing/2016/5/12/chartex" xmlns:cx7="http://schemas.microsoft.com/office/drawing/2016/5/13/chartex" xmlns:cx8="http://schemas.microsoft.com/office/drawing/2016/5/14/chartex" xmlns:mc="http://schemas.openxmlformats.org/markup-compatibility/2006" xmlns:aink="http://schemas.microsoft.com/office/drawing/2016/ink" xmlns:am3d="http://schemas.microsoft.com/office/drawing/2017/model3d" xmlns:o="urn:schemas-microsoft-com:office:office" xmlns:r="http://schemas.openxmlformats.org/officeDocument/2006/relationships" xmlns:m="http://schemas.openxmlformats.org/officeDocument/2006/math" xmlns:v="urn:schemas-microsoft-com:vml" xmlns:wp14="http://schemas.microsoft.com/office/word/2010/wordprocessingDrawing" xmlns:wp="http://schemas.openxmlformats.org/drawingml/2006/wordprocessingDrawing" xmlns:w10="urn:schemas-microsoft-com:office:word" xmlns:w="http://schemas.openxmlformats.org/wordprocessingml/2006/main" xmlns:w14="http://schemas.microsoft.com/office/word/2010/wordml" xmlns:w15="http://schemas.microsoft.com/office/word/2012/wordml" xmlns:w16cex="http://schemas.microsoft.com/office/word/2018/wordml/cex" xmlns:w16cid="http://schemas.microsoft.com/office/word/2016/wordml/cid" xmlns:w16="http://schemas.microsoft.com/office/word/2018/wordml" xmlns:w16sdtdh="http://schemas.microsoft.com/office/word/2020/wordml/sdtdatahash" xmlns:w16se="http://schemas.microsoft.com/office/word/2015/wordml/symex" xmlns:wpg="http://schemas.microsoft.com/office/word/2010/wordprocessingGroup" xmlns:wpi="http://schemas.microsoft.com/office/word/2010/wordprocessingInk" xmlns:wne="http://schemas.microsoft.com/office/word/2006/wordml" xmlns:wps="http://schemas.microsoft.com/office/word/2010/wordprocessingShape" mc:Ignorable="w14 w15 w16se w16cid w16 w16cex w16sdtdh wp14">
+<w:document xmlns:wpc="http://schemas.microsoft.com/office/word/2010/wordprocessingCanvas" xmlns:cx="http://schemas.microsoft.com/office/drawing/2014/chartex" xmlns:cx1="http://schemas.microsoft.com/office/drawing/2015/9/8/chartex" xmlns:cx2="http://schemas.microsoft.com/office/drawing/2015/10/21/chartex" xmlns:cx3="http://schemas.microsoft.com/office/drawing/2016/5/9/chartex" xmlns:cx4="http://schemas.microsoft.com/office/drawing/2016/5/10/chartex" xmlns:cx5="http://schemas.microsoft.com/office/drawing/2016/5/11/chartex" xmlns:cx6="http://schemas.microsoft.com/office/drawing/2016/5/12/chartex" xmlns:cx7="http://schemas.microsoft.com/office/drawing/2016/5/13/chartex" xmlns:cx8="http://schemas.microsoft.com/office/drawing/2016/5/14/chartex" xmlns:mc="http://schemas.openxmlformats.org/markup-compatibility/2006" xmlns:aink="http://schemas.microsoft.com/office/drawing/2016/ink" xmlns:am3d="http://schemas.microsoft.com/office/drawing/2017/model3d" xmlns:o="urn:schemas-microsoft-com:office:office" xmlns:oel="http://schemas.microsoft.com/office/2019/extlst" xmlns:r="http://schemas.openxmlformats.org/officeDocument/2006/relationships" xmlns:m="http://schemas.openxmlformats.org/officeDocument/2006/math" xmlns:v="urn:schemas-microsoft-com:vml" xmlns:wp14="http://schemas.microsoft.com/office/word/2010/wordprocessingDrawing" xmlns:wp="http://schemas.openxmlformats.org/drawingml/2006/wordprocessingDrawing" xmlns:w10="urn:schemas-microsoft-com:office:word" xmlns:w="http://schemas.openxmlformats.org/wordprocessingml/2006/main" xmlns:w14="http://schemas.microsoft.com/office/word/2010/wordml" xmlns:w15="http://schemas.microsoft.com/office/word/2012/wordml" xmlns:w16cex="http://schemas.microsoft.com/office/word/2018/wordml/cex" xmlns:w16cid="http://schemas.microsoft.com/office/word/2016/wordml/cid" xmlns:w16="http://schemas.microsoft.com/office/word/2018/wordml" xmlns:w16du="http://schemas.microsoft.com/office/word/2023/wordml/word16du" xmlns:w16sdtdh="http://schemas.microsoft.com/office/word/2020/wordml/sdtdatahash" xmlns:w16sdtfl="http://schemas.microsoft.com/office/word/2024/wordml/sdtformatlock" xmlns:w16se="http://schemas.microsoft.com/office/word/2015/wordml/symex" xmlns:wpg="http://schemas.microsoft.com/office/word/2010/wordprocessingGroup" xmlns:wpi="http://schemas.microsoft.com/office/word/2010/wordprocessingInk" xmlns:wne="http://schemas.microsoft.com/office/word/2006/wordml" xmlns:wps="http://schemas.microsoft.com/office/word/2010/wordprocessingShape" mc:Ignorable="w14 w15 w16se w16cid w16 w16cex w16sdtdh w16sdtfl w16du wp14">
   <w:body>
     <w:p>
       <w:r>
@@ -24,14 +24,14 @@
         <w:gridCol w:w="710"/>
         <w:gridCol w:w="2994"/>
         <w:gridCol w:w="929"/>
-        <w:gridCol w:w="2306"/>
-        <w:gridCol w:w="1795"/>
-        <w:gridCol w:w="6859"/>
+        <w:gridCol w:w="2188"/>
+        <w:gridCol w:w="1984"/>
+        <w:gridCol w:w="6788"/>
       </w:tblGrid>
       <w:tr>
         <w:tc>
           <w:tcPr>
-            <w:tcW w:w="709" w:type="dxa"/>
+            <w:tcW w:w="710" w:type="dxa"/>
             <w:tcBorders>
               <w:top w:val="single" w:sz="6" w:space="0" w:color="909090"/>
               <w:left w:val="single" w:sz="6" w:space="0" w:color="909090"/>
@@ -82,7 +82,7 @@
         </w:tc>
         <w:tc>
           <w:tcPr>
-            <w:tcW w:w="2306" w:type="dxa"/>
+            <w:tcW w:w="2188" w:type="dxa"/>
             <w:tcBorders>
               <w:top w:val="single" w:sz="6" w:space="0" w:color="909090"/>
               <w:left w:val="single" w:sz="6" w:space="0" w:color="909090"/>
@@ -99,7 +99,7 @@
         </w:tc>
         <w:tc>
           <w:tcPr>
-            <w:tcW w:w="1795" w:type="dxa"/>
+            <w:tcW w:w="1984" w:type="dxa"/>
             <w:tcBorders>
               <w:top w:val="single" w:sz="6" w:space="0" w:color="909090"/>
               <w:left w:val="single" w:sz="6" w:space="0" w:color="909090"/>
@@ -116,7 +116,7 @@
         </w:tc>
         <w:tc>
           <w:tcPr>
-            <w:tcW w:w="6859" w:type="dxa"/>
+            <w:tcW w:w="6788" w:type="dxa"/>
             <w:tcBorders>
               <w:top w:val="single" w:sz="6" w:space="0" w:color="909090"/>
               <w:left w:val="single" w:sz="6" w:space="0" w:color="909090"/>
@@ -135,24 +135,18 @@
       <w:tr>
         <w:tc>
           <w:tcPr>
-            <w:tcW w:w="709" w:type="dxa"/>
-            <w:tcBorders>
-              <w:top w:val="single" w:sz="6" w:space="0" w:color="909090"/>
-              <w:left w:val="single" w:sz="6" w:space="0" w:color="909090"/>
-              <w:bottom w:val="single" w:sz="6" w:space="0" w:color="909090"/>
-              <w:right w:val="single" w:sz="6" w:space="0" w:color="909090"/>
-            </w:tcBorders>
-            <w:shd w:val="clear" w:color="auto" w:fill="auto"/>
-          </w:tcPr>
-          <w:p>
-            <w:r>
-              <w:t>21</w:t>
-            </w:r>
-            <w:r>
-              <w:t>/04</w:t>
-            </w:r>
-            <w:r>
-              <w:t>/2025 </w:t>
+            <w:tcW w:w="710" w:type="dxa"/>
+            <w:tcBorders>
+              <w:top w:val="single" w:sz="6" w:space="0" w:color="909090"/>
+              <w:left w:val="single" w:sz="6" w:space="0" w:color="909090"/>
+              <w:bottom w:val="single" w:sz="6" w:space="0" w:color="909090"/>
+              <w:right w:val="single" w:sz="6" w:space="0" w:color="909090"/>
+            </w:tcBorders>
+            <w:shd w:val="clear" w:color="auto" w:fill="auto"/>
+          </w:tcPr>
+          <w:p>
+            <w:r>
+              <w:t>21/04/2025 </w:t>
             </w:r>
           </w:p>
         </w:tc>
@@ -192,7 +186,7 @@
         </w:tc>
         <w:tc>
           <w:tcPr>
-            <w:tcW w:w="2306" w:type="dxa"/>
+            <w:tcW w:w="2188" w:type="dxa"/>
             <w:tcBorders>
               <w:top w:val="single" w:sz="6" w:space="0" w:color="909090"/>
               <w:left w:val="single" w:sz="6" w:space="0" w:color="909090"/>
@@ -209,7 +203,7 @@
         </w:tc>
         <w:tc>
           <w:tcPr>
-            <w:tcW w:w="1795" w:type="dxa"/>
+            <w:tcW w:w="1984" w:type="dxa"/>
             <w:tcBorders>
               <w:top w:val="single" w:sz="6" w:space="0" w:color="909090"/>
               <w:left w:val="single" w:sz="6" w:space="0" w:color="909090"/>
@@ -226,7 +220,7 @@
         </w:tc>
         <w:tc>
           <w:tcPr>
-            <w:tcW w:w="6859" w:type="dxa"/>
+            <w:tcW w:w="6788" w:type="dxa"/>
             <w:tcBorders>
               <w:top w:val="single" w:sz="6" w:space="0" w:color="909090"/>
               <w:left w:val="single" w:sz="6" w:space="0" w:color="909090"/>
@@ -245,24 +239,18 @@
       <w:tr>
         <w:tc>
           <w:tcPr>
-            <w:tcW w:w="709" w:type="dxa"/>
-            <w:tcBorders>
-              <w:top w:val="single" w:sz="6" w:space="0" w:color="909090"/>
-              <w:left w:val="single" w:sz="6" w:space="0" w:color="909090"/>
-              <w:bottom w:val="single" w:sz="6" w:space="0" w:color="909090"/>
-              <w:right w:val="single" w:sz="6" w:space="0" w:color="909090"/>
-            </w:tcBorders>
-            <w:shd w:val="clear" w:color="auto" w:fill="auto"/>
-          </w:tcPr>
-          <w:p>
-            <w:r>
-              <w:t>23</w:t>
-            </w:r>
-            <w:r>
-              <w:t>/04</w:t>
-            </w:r>
-            <w:r>
-              <w:t>/2025 </w:t>
+            <w:tcW w:w="710" w:type="dxa"/>
+            <w:tcBorders>
+              <w:top w:val="single" w:sz="6" w:space="0" w:color="909090"/>
+              <w:left w:val="single" w:sz="6" w:space="0" w:color="909090"/>
+              <w:bottom w:val="single" w:sz="6" w:space="0" w:color="909090"/>
+              <w:right w:val="single" w:sz="6" w:space="0" w:color="909090"/>
+            </w:tcBorders>
+            <w:shd w:val="clear" w:color="auto" w:fill="auto"/>
+          </w:tcPr>
+          <w:p>
+            <w:r>
+              <w:t>23/04/2025 </w:t>
             </w:r>
           </w:p>
         </w:tc>
@@ -279,7 +267,7 @@
           </w:tcPr>
           <w:p>
             <w:r>
-              <w:t>Creación de los documentos y la clase , escribir código</w:t>
+              <w:t>Creación de los documentos y la clase, escribir código</w:t>
             </w:r>
           </w:p>
         </w:tc>
@@ -302,7 +290,7 @@
         </w:tc>
         <w:tc>
           <w:tcPr>
-            <w:tcW w:w="2306" w:type="dxa"/>
+            <w:tcW w:w="2188" w:type="dxa"/>
             <w:tcBorders>
               <w:top w:val="single" w:sz="6" w:space="0" w:color="909090"/>
               <w:left w:val="single" w:sz="6" w:space="0" w:color="909090"/>
@@ -338,7 +326,7 @@
         </w:tc>
         <w:tc>
           <w:tcPr>
-            <w:tcW w:w="1795" w:type="dxa"/>
+            <w:tcW w:w="1984" w:type="dxa"/>
             <w:tcBorders>
               <w:top w:val="single" w:sz="6" w:space="0" w:color="909090"/>
               <w:left w:val="single" w:sz="6" w:space="0" w:color="909090"/>
@@ -358,7 +346,7 @@
         </w:tc>
         <w:tc>
           <w:tcPr>
-            <w:tcW w:w="6859" w:type="dxa"/>
+            <w:tcW w:w="6788" w:type="dxa"/>
             <w:tcBorders>
               <w:top w:val="single" w:sz="6" w:space="0" w:color="909090"/>
               <w:left w:val="single" w:sz="6" w:space="0" w:color="909090"/>
@@ -397,37 +385,32 @@
               </w:numPr>
             </w:pPr>
             <w:r>
-              <w:t xml:space="preserve">Creación de la </w:t>
-            </w:r>
-            <w:proofErr w:type="spellStart"/>
-            <w:r>
-              <w:t>bitacora</w:t>
-            </w:r>
-            <w:proofErr w:type="spellEnd"/>
+              <w:t>Creación de la bit</w:t>
+            </w:r>
+            <w:r>
+              <w:t>á</w:t>
+            </w:r>
+            <w:r>
+              <w:t>cora</w:t>
+            </w:r>
           </w:p>
         </w:tc>
       </w:tr>
       <w:tr>
         <w:tc>
           <w:tcPr>
-            <w:tcW w:w="709" w:type="dxa"/>
-            <w:tcBorders>
-              <w:top w:val="single" w:sz="6" w:space="0" w:color="909090"/>
-              <w:left w:val="single" w:sz="6" w:space="0" w:color="909090"/>
-              <w:bottom w:val="single" w:sz="6" w:space="0" w:color="909090"/>
-              <w:right w:val="single" w:sz="6" w:space="0" w:color="909090"/>
-            </w:tcBorders>
-            <w:shd w:val="clear" w:color="auto" w:fill="auto"/>
-          </w:tcPr>
-          <w:p>
-            <w:r>
-              <w:t>24</w:t>
-            </w:r>
-            <w:r>
-              <w:t>/04</w:t>
-            </w:r>
-            <w:r>
-              <w:t>/2025 </w:t>
+            <w:tcW w:w="710" w:type="dxa"/>
+            <w:tcBorders>
+              <w:top w:val="single" w:sz="6" w:space="0" w:color="909090"/>
+              <w:left w:val="single" w:sz="6" w:space="0" w:color="909090"/>
+              <w:bottom w:val="single" w:sz="6" w:space="0" w:color="909090"/>
+              <w:right w:val="single" w:sz="6" w:space="0" w:color="909090"/>
+            </w:tcBorders>
+            <w:shd w:val="clear" w:color="auto" w:fill="auto"/>
+          </w:tcPr>
+          <w:p>
+            <w:r>
+              <w:t>24/04/2025 </w:t>
             </w:r>
           </w:p>
         </w:tc>
@@ -467,7 +450,7 @@
         </w:tc>
         <w:tc>
           <w:tcPr>
-            <w:tcW w:w="2306" w:type="dxa"/>
+            <w:tcW w:w="2188" w:type="dxa"/>
             <w:tcBorders>
               <w:top w:val="single" w:sz="6" w:space="0" w:color="909090"/>
               <w:left w:val="single" w:sz="6" w:space="0" w:color="909090"/>
@@ -491,7 +474,7 @@
         </w:tc>
         <w:tc>
           <w:tcPr>
-            <w:tcW w:w="1795" w:type="dxa"/>
+            <w:tcW w:w="1984" w:type="dxa"/>
             <w:tcBorders>
               <w:top w:val="single" w:sz="6" w:space="0" w:color="909090"/>
               <w:left w:val="single" w:sz="6" w:space="0" w:color="909090"/>
@@ -512,7 +495,7 @@
         </w:tc>
         <w:tc>
           <w:tcPr>
-            <w:tcW w:w="6859" w:type="dxa"/>
+            <w:tcW w:w="6788" w:type="dxa"/>
             <w:tcBorders>
               <w:top w:val="single" w:sz="6" w:space="0" w:color="909090"/>
               <w:left w:val="single" w:sz="6" w:space="0" w:color="909090"/>
@@ -530,7 +513,7 @@
               </w:numPr>
             </w:pPr>
             <w:r>
-              <w:t xml:space="preserve"> Corrección de agregar</w:t>
+              <w:t>Corrección de agregar</w:t>
             </w:r>
           </w:p>
           <w:p>
@@ -550,24 +533,18 @@
       <w:tr>
         <w:tc>
           <w:tcPr>
-            <w:tcW w:w="709" w:type="dxa"/>
-            <w:tcBorders>
-              <w:top w:val="single" w:sz="6" w:space="0" w:color="909090"/>
-              <w:left w:val="single" w:sz="6" w:space="0" w:color="909090"/>
-              <w:bottom w:val="single" w:sz="6" w:space="0" w:color="909090"/>
-              <w:right w:val="single" w:sz="6" w:space="0" w:color="909090"/>
-            </w:tcBorders>
-            <w:shd w:val="clear" w:color="auto" w:fill="auto"/>
-          </w:tcPr>
-          <w:p>
-            <w:r>
-              <w:t>25</w:t>
-            </w:r>
-            <w:r>
-              <w:t>/04</w:t>
-            </w:r>
-            <w:r>
-              <w:t>/2025 </w:t>
+            <w:tcW w:w="710" w:type="dxa"/>
+            <w:tcBorders>
+              <w:top w:val="single" w:sz="6" w:space="0" w:color="909090"/>
+              <w:left w:val="single" w:sz="6" w:space="0" w:color="909090"/>
+              <w:bottom w:val="single" w:sz="6" w:space="0" w:color="909090"/>
+              <w:right w:val="single" w:sz="6" w:space="0" w:color="909090"/>
+            </w:tcBorders>
+            <w:shd w:val="clear" w:color="auto" w:fill="auto"/>
+          </w:tcPr>
+          <w:p>
+            <w:r>
+              <w:t>25/04/2025 </w:t>
             </w:r>
           </w:p>
         </w:tc>
@@ -607,7 +584,7 @@
         </w:tc>
         <w:tc>
           <w:tcPr>
-            <w:tcW w:w="2306" w:type="dxa"/>
+            <w:tcW w:w="2188" w:type="dxa"/>
             <w:tcBorders>
               <w:top w:val="single" w:sz="6" w:space="0" w:color="909090"/>
               <w:left w:val="single" w:sz="6" w:space="0" w:color="909090"/>
@@ -631,7 +608,7 @@
         </w:tc>
         <w:tc>
           <w:tcPr>
-            <w:tcW w:w="1795" w:type="dxa"/>
+            <w:tcW w:w="1984" w:type="dxa"/>
             <w:tcBorders>
               <w:top w:val="single" w:sz="6" w:space="0" w:color="909090"/>
               <w:left w:val="single" w:sz="6" w:space="0" w:color="909090"/>
@@ -648,7 +625,7 @@
         </w:tc>
         <w:tc>
           <w:tcPr>
-            <w:tcW w:w="6859" w:type="dxa"/>
+            <w:tcW w:w="6788" w:type="dxa"/>
             <w:tcBorders>
               <w:top w:val="single" w:sz="6" w:space="0" w:color="909090"/>
               <w:left w:val="single" w:sz="6" w:space="0" w:color="909090"/>
@@ -691,6 +668,152 @@
             </w:pPr>
             <w:r>
               <w:t xml:space="preserve">Actualización de la bitácora </w:t>
+            </w:r>
+          </w:p>
+        </w:tc>
+      </w:tr>
+      <w:tr>
+        <w:tc>
+          <w:tcPr>
+            <w:tcW w:w="710" w:type="dxa"/>
+            <w:tcBorders>
+              <w:top w:val="single" w:sz="6" w:space="0" w:color="909090"/>
+              <w:left w:val="single" w:sz="6" w:space="0" w:color="909090"/>
+              <w:bottom w:val="single" w:sz="6" w:space="0" w:color="909090"/>
+              <w:right w:val="single" w:sz="6" w:space="0" w:color="909090"/>
+            </w:tcBorders>
+            <w:shd w:val="clear" w:color="auto" w:fill="auto"/>
+          </w:tcPr>
+          <w:p>
+            <w:r>
+              <w:t>26/04/2025</w:t>
+            </w:r>
+          </w:p>
+        </w:tc>
+        <w:tc>
+          <w:tcPr>
+            <w:tcW w:w="2994" w:type="dxa"/>
+            <w:tcBorders>
+              <w:top w:val="single" w:sz="6" w:space="0" w:color="909090"/>
+              <w:left w:val="single" w:sz="6" w:space="0" w:color="909090"/>
+              <w:bottom w:val="single" w:sz="6" w:space="0" w:color="909090"/>
+              <w:right w:val="single" w:sz="6" w:space="0" w:color="909090"/>
+            </w:tcBorders>
+            <w:shd w:val="clear" w:color="auto" w:fill="auto"/>
+          </w:tcPr>
+          <w:p>
+            <w:r>
+              <w:t>Escritura de código</w:t>
+            </w:r>
+          </w:p>
+        </w:tc>
+        <w:tc>
+          <w:tcPr>
+            <w:tcW w:w="929" w:type="dxa"/>
+            <w:tcBorders>
+              <w:top w:val="single" w:sz="6" w:space="0" w:color="909090"/>
+              <w:left w:val="single" w:sz="6" w:space="0" w:color="909090"/>
+              <w:bottom w:val="single" w:sz="6" w:space="0" w:color="909090"/>
+              <w:right w:val="single" w:sz="6" w:space="0" w:color="909090"/>
+            </w:tcBorders>
+            <w:shd w:val="clear" w:color="auto" w:fill="auto"/>
+          </w:tcPr>
+          <w:p>
+            <w:r>
+              <w:t>3 horas</w:t>
+            </w:r>
+          </w:p>
+        </w:tc>
+        <w:tc>
+          <w:tcPr>
+            <w:tcW w:w="2188" w:type="dxa"/>
+            <w:tcBorders>
+              <w:top w:val="single" w:sz="6" w:space="0" w:color="909090"/>
+              <w:left w:val="single" w:sz="6" w:space="0" w:color="909090"/>
+              <w:bottom w:val="single" w:sz="6" w:space="0" w:color="909090"/>
+              <w:right w:val="single" w:sz="6" w:space="0" w:color="909090"/>
+            </w:tcBorders>
+            <w:shd w:val="clear" w:color="auto" w:fill="auto"/>
+          </w:tcPr>
+          <w:p>
+            <w:pPr>
+              <w:pStyle w:val="Prrafodelista"/>
+              <w:numPr>
+                <w:ilvl w:val="0"/>
+                <w:numId w:val="3"/>
+              </w:numPr>
+            </w:pPr>
+          </w:p>
+        </w:tc>
+        <w:tc>
+          <w:tcPr>
+            <w:tcW w:w="1984" w:type="dxa"/>
+            <w:tcBorders>
+              <w:top w:val="single" w:sz="6" w:space="0" w:color="909090"/>
+              <w:left w:val="single" w:sz="6" w:space="0" w:color="909090"/>
+              <w:bottom w:val="single" w:sz="6" w:space="0" w:color="909090"/>
+              <w:right w:val="single" w:sz="6" w:space="0" w:color="909090"/>
+            </w:tcBorders>
+            <w:shd w:val="clear" w:color="auto" w:fill="auto"/>
+          </w:tcPr>
+          <w:p>
+            <w:pPr>
+              <w:pStyle w:val="Prrafodelista"/>
+              <w:numPr>
+                <w:ilvl w:val="0"/>
+                <w:numId w:val="3"/>
+              </w:numPr>
+            </w:pPr>
+            <w:r>
+              <w:t>Escritura y optimización de código.</w:t>
+            </w:r>
+          </w:p>
+        </w:tc>
+        <w:tc>
+          <w:tcPr>
+            <w:tcW w:w="6788" w:type="dxa"/>
+            <w:tcBorders>
+              <w:top w:val="single" w:sz="6" w:space="0" w:color="909090"/>
+              <w:left w:val="single" w:sz="6" w:space="0" w:color="909090"/>
+              <w:bottom w:val="single" w:sz="6" w:space="0" w:color="909090"/>
+              <w:right w:val="single" w:sz="6" w:space="0" w:color="909090"/>
+            </w:tcBorders>
+            <w:shd w:val="clear" w:color="auto" w:fill="auto"/>
+          </w:tcPr>
+          <w:p>
+            <w:pPr>
+              <w:pStyle w:val="Prrafodelista"/>
+              <w:numPr>
+                <w:ilvl w:val="0"/>
+                <w:numId w:val="3"/>
+              </w:numPr>
+            </w:pPr>
+            <w:r>
+              <w:t>Optimización del método para empujar hacia abajo.</w:t>
+            </w:r>
+          </w:p>
+          <w:p>
+            <w:pPr>
+              <w:pStyle w:val="Prrafodelista"/>
+              <w:numPr>
+                <w:ilvl w:val="0"/>
+                <w:numId w:val="3"/>
+              </w:numPr>
+            </w:pPr>
+            <w:r>
+              <w:t>Creación del método para eliminar la raíz, obtener la raíz y conocer si el montón está vacío.</w:t>
+            </w:r>
+          </w:p>
+          <w:p>
+            <w:pPr>
+              <w:pStyle w:val="Prrafodelista"/>
+              <w:numPr>
+                <w:ilvl w:val="0"/>
+                <w:numId w:val="3"/>
+              </w:numPr>
+            </w:pPr>
+            <w:r>
+              <w:t>Actualización de la bitácora.</w:t>
             </w:r>
           </w:p>
         </w:tc>
@@ -712,7 +835,7 @@
 </file>
 
 <file path=word/numbering.xml><?xml version="1.0" encoding="utf-8"?>
-<w:numbering xmlns:wpc="http://schemas.microsoft.com/office/word/2010/wordprocessingCanvas" xmlns:cx="http://schemas.microsoft.com/office/drawing/2014/chartex" xmlns:cx1="http://schemas.microsoft.com/office/drawing/2015/9/8/chartex" xmlns:cx2="http://schemas.microsoft.com/office/drawing/2015/10/21/chartex" xmlns:cx3="http://schemas.microsoft.com/office/drawing/2016/5/9/chartex" xmlns:cx4="http://schemas.microsoft.com/office/drawing/2016/5/10/chartex" xmlns:cx5="http://schemas.microsoft.com/office/drawing/2016/5/11/chartex" xmlns:cx6="http://schemas.microsoft.com/office/drawing/2016/5/12/chartex" xmlns:cx7="http://schemas.microsoft.com/office/drawing/2016/5/13/chartex" xmlns:cx8="http://schemas.microsoft.com/office/drawing/2016/5/14/chartex" xmlns:mc="http://schemas.openxmlformats.org/markup-compatibility/2006" xmlns:aink="http://schemas.microsoft.com/office/drawing/2016/ink" xmlns:am3d="http://schemas.microsoft.com/office/drawing/2017/model3d" xmlns:o="urn:schemas-microsoft-com:office:office" xmlns:r="http://schemas.openxmlformats.org/officeDocument/2006/relationships" xmlns:m="http://schemas.openxmlformats.org/officeDocument/2006/math" xmlns:v="urn:schemas-microsoft-com:vml" xmlns:wp14="http://schemas.microsoft.com/office/word/2010/wordprocessingDrawing" xmlns:wp="http://schemas.openxmlformats.org/drawingml/2006/wordprocessingDrawing" xmlns:w10="urn:schemas-microsoft-com:office:word" xmlns:w="http://schemas.openxmlformats.org/wordprocessingml/2006/main" xmlns:w14="http://schemas.microsoft.com/office/word/2010/wordml" xmlns:w15="http://schemas.microsoft.com/office/word/2012/wordml" xmlns:w16cex="http://schemas.microsoft.com/office/word/2018/wordml/cex" xmlns:w16cid="http://schemas.microsoft.com/office/word/2016/wordml/cid" xmlns:w16="http://schemas.microsoft.com/office/word/2018/wordml" xmlns:w16sdtdh="http://schemas.microsoft.com/office/word/2020/wordml/sdtdatahash" xmlns:w16se="http://schemas.microsoft.com/office/word/2015/wordml/symex" xmlns:wpg="http://schemas.microsoft.com/office/word/2010/wordprocessingGroup" xmlns:wpi="http://schemas.microsoft.com/office/word/2010/wordprocessingInk" xmlns:wne="http://schemas.microsoft.com/office/word/2006/wordml" xmlns:wps="http://schemas.microsoft.com/office/word/2010/wordprocessingShape" mc:Ignorable="w14 w15 w16se w16cid w16 w16cex w16sdtdh wp14">
+<w:numbering xmlns:wpc="http://schemas.microsoft.com/office/word/2010/wordprocessingCanvas" xmlns:cx="http://schemas.microsoft.com/office/drawing/2014/chartex" xmlns:cx1="http://schemas.microsoft.com/office/drawing/2015/9/8/chartex" xmlns:cx2="http://schemas.microsoft.com/office/drawing/2015/10/21/chartex" xmlns:cx3="http://schemas.microsoft.com/office/drawing/2016/5/9/chartex" xmlns:cx4="http://schemas.microsoft.com/office/drawing/2016/5/10/chartex" xmlns:cx5="http://schemas.microsoft.com/office/drawing/2016/5/11/chartex" xmlns:cx6="http://schemas.microsoft.com/office/drawing/2016/5/12/chartex" xmlns:cx7="http://schemas.microsoft.com/office/drawing/2016/5/13/chartex" xmlns:cx8="http://schemas.microsoft.com/office/drawing/2016/5/14/chartex" xmlns:mc="http://schemas.openxmlformats.org/markup-compatibility/2006" xmlns:aink="http://schemas.microsoft.com/office/drawing/2016/ink" xmlns:am3d="http://schemas.microsoft.com/office/drawing/2017/model3d" xmlns:o="urn:schemas-microsoft-com:office:office" xmlns:oel="http://schemas.microsoft.com/office/2019/extlst" xmlns:r="http://schemas.openxmlformats.org/officeDocument/2006/relationships" xmlns:m="http://schemas.openxmlformats.org/officeDocument/2006/math" xmlns:v="urn:schemas-microsoft-com:vml" xmlns:wp14="http://schemas.microsoft.com/office/word/2010/wordprocessingDrawing" xmlns:wp="http://schemas.openxmlformats.org/drawingml/2006/wordprocessingDrawing" xmlns:w10="urn:schemas-microsoft-com:office:word" xmlns:w="http://schemas.openxmlformats.org/wordprocessingml/2006/main" xmlns:w14="http://schemas.microsoft.com/office/word/2010/wordml" xmlns:w15="http://schemas.microsoft.com/office/word/2012/wordml" xmlns:w16cex="http://schemas.microsoft.com/office/word/2018/wordml/cex" xmlns:w16cid="http://schemas.microsoft.com/office/word/2016/wordml/cid" xmlns:w16="http://schemas.microsoft.com/office/word/2018/wordml" xmlns:w16du="http://schemas.microsoft.com/office/word/2023/wordml/word16du" xmlns:w16sdtdh="http://schemas.microsoft.com/office/word/2020/wordml/sdtdatahash" xmlns:w16sdtfl="http://schemas.microsoft.com/office/word/2024/wordml/sdtformatlock" xmlns:w16se="http://schemas.microsoft.com/office/word/2015/wordml/symex" xmlns:wpg="http://schemas.microsoft.com/office/word/2010/wordprocessingGroup" xmlns:wpi="http://schemas.microsoft.com/office/word/2010/wordprocessingInk" xmlns:wne="http://schemas.microsoft.com/office/word/2006/wordml" xmlns:wps="http://schemas.microsoft.com/office/word/2010/wordprocessingShape" mc:Ignorable="w14 w15 w16se w16cid w16 w16cex w16sdtdh w16sdtfl w16du wp14">
   <w:abstractNum w:abstractNumId="0" w15:restartNumberingAfterBreak="0">
     <w:nsid w:val="2BE11344"/>
     <w:multiLevelType w:val="multilevel"/>
@@ -1413,26 +1536,26 @@
       </w:rPr>
     </w:lvl>
   </w:abstractNum>
-  <w:num w:numId="1">
+  <w:num w:numId="1" w16cid:durableId="2009164088">
     <w:abstractNumId w:val="1"/>
   </w:num>
-  <w:num w:numId="2">
+  <w:num w:numId="2" w16cid:durableId="125509295">
     <w:abstractNumId w:val="3"/>
   </w:num>
-  <w:num w:numId="3">
+  <w:num w:numId="3" w16cid:durableId="604506681">
     <w:abstractNumId w:val="4"/>
   </w:num>
-  <w:num w:numId="4">
+  <w:num w:numId="4" w16cid:durableId="26804912">
     <w:abstractNumId w:val="0"/>
   </w:num>
-  <w:num w:numId="5">
+  <w:num w:numId="5" w16cid:durableId="1415318974">
     <w:abstractNumId w:val="2"/>
   </w:num>
 </w:numbering>
 </file>
 
 <file path=word/styles.xml><?xml version="1.0" encoding="utf-8"?>
-<w:styles xmlns:mc="http://schemas.openxmlformats.org/markup-compatibility/2006" xmlns:r="http://schemas.openxmlformats.org/officeDocument/2006/relationships" xmlns:w="http://schemas.openxmlformats.org/wordprocessingml/2006/main" xmlns:w14="http://schemas.microsoft.com/office/word/2010/wordml" xmlns:w15="http://schemas.microsoft.com/office/word/2012/wordml" xmlns:w16cex="http://schemas.microsoft.com/office/word/2018/wordml/cex" xmlns:w16cid="http://schemas.microsoft.com/office/word/2016/wordml/cid" xmlns:w16="http://schemas.microsoft.com/office/word/2018/wordml" xmlns:w16sdtdh="http://schemas.microsoft.com/office/word/2020/wordml/sdtdatahash" xmlns:w16se="http://schemas.microsoft.com/office/word/2015/wordml/symex" mc:Ignorable="w14 w15 w16se w16cid w16 w16cex w16sdtdh">
+<w:styles xmlns:mc="http://schemas.openxmlformats.org/markup-compatibility/2006" xmlns:r="http://schemas.openxmlformats.org/officeDocument/2006/relationships" xmlns:w="http://schemas.openxmlformats.org/wordprocessingml/2006/main" xmlns:w14="http://schemas.microsoft.com/office/word/2010/wordml" xmlns:w15="http://schemas.microsoft.com/office/word/2012/wordml" xmlns:w16cex="http://schemas.microsoft.com/office/word/2018/wordml/cex" xmlns:w16cid="http://schemas.microsoft.com/office/word/2016/wordml/cid" xmlns:w16="http://schemas.microsoft.com/office/word/2018/wordml" xmlns:w16du="http://schemas.microsoft.com/office/word/2023/wordml/word16du" xmlns:w16sdtdh="http://schemas.microsoft.com/office/word/2020/wordml/sdtdatahash" xmlns:w16sdtfl="http://schemas.microsoft.com/office/word/2024/wordml/sdtformatlock" xmlns:w16se="http://schemas.microsoft.com/office/word/2015/wordml/symex" mc:Ignorable="w14 w15 w16se w16cid w16 w16cex w16sdtdh w16sdtfl w16du">
   <w:docDefaults>
     <w:rPrDefault>
       <w:rPr>
@@ -1842,7 +1965,6 @@
   <w:style w:type="character" w:default="1" w:styleId="Fuentedeprrafopredeter">
     <w:name w:val="Default Paragraph Font"/>
     <w:uiPriority w:val="1"/>
-    <w:semiHidden/>
     <w:unhideWhenUsed/>
   </w:style>
   <w:style w:type="table" w:default="1" w:styleId="Tablanormal">

</xml_diff>

<commit_message>
Actualización de la bitácora
Faltaba una cosa de la bitácora
</commit_message>
<xml_diff>
--- a/Bitacora.docx
+++ b/Bitacora.docx
@@ -802,6 +802,153 @@
             </w:pPr>
             <w:r>
               <w:t>Creación del método para eliminar la raíz, obtener la raíz y conocer si el montón está vacío.</w:t>
+            </w:r>
+          </w:p>
+          <w:p>
+            <w:pPr>
+              <w:pStyle w:val="Prrafodelista"/>
+              <w:numPr>
+                <w:ilvl w:val="0"/>
+                <w:numId w:val="3"/>
+              </w:numPr>
+            </w:pPr>
+            <w:r>
+              <w:t>Actualización de la bitácora.</w:t>
+            </w:r>
+          </w:p>
+        </w:tc>
+      </w:tr>
+      <w:tr>
+        <w:tc>
+          <w:tcPr>
+            <w:tcW w:w="710" w:type="dxa"/>
+            <w:tcBorders>
+              <w:top w:val="single" w:sz="6" w:space="0" w:color="909090"/>
+              <w:left w:val="single" w:sz="6" w:space="0" w:color="909090"/>
+              <w:bottom w:val="single" w:sz="6" w:space="0" w:color="909090"/>
+              <w:right w:val="single" w:sz="6" w:space="0" w:color="909090"/>
+            </w:tcBorders>
+            <w:shd w:val="clear" w:color="auto" w:fill="auto"/>
+          </w:tcPr>
+          <w:p>
+            <w:r>
+              <w:t>27/04/2025</w:t>
+            </w:r>
+          </w:p>
+        </w:tc>
+        <w:tc>
+          <w:tcPr>
+            <w:tcW w:w="2994" w:type="dxa"/>
+            <w:tcBorders>
+              <w:top w:val="single" w:sz="6" w:space="0" w:color="909090"/>
+              <w:left w:val="single" w:sz="6" w:space="0" w:color="909090"/>
+              <w:bottom w:val="single" w:sz="6" w:space="0" w:color="909090"/>
+              <w:right w:val="single" w:sz="6" w:space="0" w:color="909090"/>
+            </w:tcBorders>
+            <w:shd w:val="clear" w:color="auto" w:fill="auto"/>
+          </w:tcPr>
+          <w:p>
+            <w:r>
+              <w:t>Escritura de código</w:t>
+            </w:r>
+          </w:p>
+        </w:tc>
+        <w:tc>
+          <w:tcPr>
+            <w:tcW w:w="929" w:type="dxa"/>
+            <w:tcBorders>
+              <w:top w:val="single" w:sz="6" w:space="0" w:color="909090"/>
+              <w:left w:val="single" w:sz="6" w:space="0" w:color="909090"/>
+              <w:bottom w:val="single" w:sz="6" w:space="0" w:color="909090"/>
+              <w:right w:val="single" w:sz="6" w:space="0" w:color="909090"/>
+            </w:tcBorders>
+            <w:shd w:val="clear" w:color="auto" w:fill="auto"/>
+          </w:tcPr>
+          <w:p>
+            <w:r>
+              <w:t>2 horas</w:t>
+            </w:r>
+          </w:p>
+        </w:tc>
+        <w:tc>
+          <w:tcPr>
+            <w:tcW w:w="2188" w:type="dxa"/>
+            <w:tcBorders>
+              <w:top w:val="single" w:sz="6" w:space="0" w:color="909090"/>
+              <w:left w:val="single" w:sz="6" w:space="0" w:color="909090"/>
+              <w:bottom w:val="single" w:sz="6" w:space="0" w:color="909090"/>
+              <w:right w:val="single" w:sz="6" w:space="0" w:color="909090"/>
+            </w:tcBorders>
+            <w:shd w:val="clear" w:color="auto" w:fill="auto"/>
+          </w:tcPr>
+          <w:p>
+            <w:pPr>
+              <w:pStyle w:val="Prrafodelista"/>
+              <w:numPr>
+                <w:ilvl w:val="0"/>
+                <w:numId w:val="3"/>
+              </w:numPr>
+            </w:pPr>
+          </w:p>
+        </w:tc>
+        <w:tc>
+          <w:tcPr>
+            <w:tcW w:w="1984" w:type="dxa"/>
+            <w:tcBorders>
+              <w:top w:val="single" w:sz="6" w:space="0" w:color="909090"/>
+              <w:left w:val="single" w:sz="6" w:space="0" w:color="909090"/>
+              <w:bottom w:val="single" w:sz="6" w:space="0" w:color="909090"/>
+              <w:right w:val="single" w:sz="6" w:space="0" w:color="909090"/>
+            </w:tcBorders>
+            <w:shd w:val="clear" w:color="auto" w:fill="auto"/>
+          </w:tcPr>
+          <w:p>
+            <w:pPr>
+              <w:pStyle w:val="Prrafodelista"/>
+              <w:numPr>
+                <w:ilvl w:val="0"/>
+                <w:numId w:val="3"/>
+              </w:numPr>
+            </w:pPr>
+            <w:r>
+              <w:t>Codificación y documentación</w:t>
+            </w:r>
+          </w:p>
+        </w:tc>
+        <w:tc>
+          <w:tcPr>
+            <w:tcW w:w="6788" w:type="dxa"/>
+            <w:tcBorders>
+              <w:top w:val="single" w:sz="6" w:space="0" w:color="909090"/>
+              <w:left w:val="single" w:sz="6" w:space="0" w:color="909090"/>
+              <w:bottom w:val="single" w:sz="6" w:space="0" w:color="909090"/>
+              <w:right w:val="single" w:sz="6" w:space="0" w:color="909090"/>
+            </w:tcBorders>
+            <w:shd w:val="clear" w:color="auto" w:fill="auto"/>
+          </w:tcPr>
+          <w:p>
+            <w:pPr>
+              <w:pStyle w:val="Prrafodelista"/>
+              <w:numPr>
+                <w:ilvl w:val="0"/>
+                <w:numId w:val="3"/>
+              </w:numPr>
+            </w:pPr>
+            <w:r>
+              <w:t>Creación del método para vaciar el montón, conocer el número de elementos, conocer la capacidad del montón, creación del cliente y de plantillas para montículo mínimo o máximo</w:t>
+            </w:r>
+          </w:p>
+          <w:p>
+            <w:pPr>
+              <w:pStyle w:val="Prrafodelista"/>
+              <w:numPr>
+                <w:ilvl w:val="0"/>
+                <w:numId w:val="3"/>
+              </w:numPr>
+            </w:pPr>
+            <w:r>
+              <w:lastRenderedPageBreak/>
+              <w:t>Documentación</w:t>
             </w:r>
           </w:p>
           <w:p>
@@ -1965,6 +2112,7 @@
   <w:style w:type="character" w:default="1" w:styleId="Fuentedeprrafopredeter">
     <w:name w:val="Default Paragraph Font"/>
     <w:uiPriority w:val="1"/>
+    <w:semiHidden/>
     <w:unhideWhenUsed/>
   </w:style>
   <w:style w:type="table" w:default="1" w:styleId="Tablanormal">

</xml_diff>